<commit_message>
first review for submission to CGRC
First attempt to make all Catalog Descriptions and information consistent across all courses.  Added a CLO change coversheet.  Moved files around.  First (and second) attempt to make all CLOs have identical formatting.  Also attempted to proofread.  Adjusted some of the action verbs.
</commit_message>
<xml_diff>
--- a/AAS IT Fall 2021 Revisions Cover Sheet.docx
+++ b/AAS IT Fall 2021 Revisions Cover Sheet.docx
@@ -1871,6 +1871,56 @@
                 </w:rPr>
                 <w:id w:val="-501276812"/>
                 <w14:checkbox>
+                  <w14:checked w14:val="1"/>
+                  <w14:checkedState w14:val="2612" w14:font="MS Gothic"/>
+                  <w14:uncheckedState w14:val="2610" w14:font="MS Gothic"/>
+                </w14:checkbox>
+              </w:sdtPr>
+              <w:sdtEndPr/>
+              <w:sdtContent>
+                <w:r>
+                  <w:rPr>
+                    <w:rFonts w:ascii="MS Gothic" w:eastAsia="MS Gothic" w:hAnsi="MS Gothic" w:cs="Arial" w:hint="eastAsia"/>
+                    <w:sz w:val="20"/>
+                    <w:szCs w:val="20"/>
+                  </w:rPr>
+                  <w:t>☒</w:t>
+                </w:r>
+              </w:sdtContent>
+            </w:sdt>
+            <w:r>
+              <w:rPr>
+                <w:rFonts w:ascii="Arial" w:hAnsi="Arial" w:cs="Arial"/>
+                <w:sz w:val="20"/>
+                <w:szCs w:val="20"/>
+              </w:rPr>
+              <w:t>No</w:t>
+            </w:r>
+            <w:r>
+              <w:rPr>
+                <w:rFonts w:ascii="Arial" w:hAnsi="Arial" w:cs="Arial"/>
+                <w:sz w:val="20"/>
+                <w:szCs w:val="20"/>
+              </w:rPr>
+              <w:t xml:space="preserve"> </w:t>
+            </w:r>
+            <w:r>
+              <w:rPr>
+                <w:rFonts w:ascii="Arial" w:hAnsi="Arial" w:cs="Arial"/>
+                <w:sz w:val="20"/>
+                <w:szCs w:val="20"/>
+              </w:rPr>
+              <w:tab/>
+            </w:r>
+            <w:sdt>
+              <w:sdtPr>
+                <w:rPr>
+                  <w:rFonts w:ascii="Arial" w:hAnsi="Arial" w:cs="Arial"/>
+                  <w:sz w:val="20"/>
+                  <w:szCs w:val="20"/>
+                </w:rPr>
+                <w:id w:val="4266137"/>
+                <w14:checkbox>
                   <w14:checked w14:val="0"/>
                   <w14:checkedState w14:val="2612" w14:font="MS Gothic"/>
                   <w14:uncheckedState w14:val="2610" w14:font="MS Gothic"/>
@@ -1885,56 +1935,6 @@
                     <w:szCs w:val="20"/>
                   </w:rPr>
                   <w:t>☐</w:t>
-                </w:r>
-              </w:sdtContent>
-            </w:sdt>
-            <w:r>
-              <w:rPr>
-                <w:rFonts w:ascii="Arial" w:hAnsi="Arial" w:cs="Arial"/>
-                <w:sz w:val="20"/>
-                <w:szCs w:val="20"/>
-              </w:rPr>
-              <w:t>No</w:t>
-            </w:r>
-            <w:r>
-              <w:rPr>
-                <w:rFonts w:ascii="Arial" w:hAnsi="Arial" w:cs="Arial"/>
-                <w:sz w:val="20"/>
-                <w:szCs w:val="20"/>
-              </w:rPr>
-              <w:t xml:space="preserve"> </w:t>
-            </w:r>
-            <w:r>
-              <w:rPr>
-                <w:rFonts w:ascii="Arial" w:hAnsi="Arial" w:cs="Arial"/>
-                <w:sz w:val="20"/>
-                <w:szCs w:val="20"/>
-              </w:rPr>
-              <w:tab/>
-            </w:r>
-            <w:sdt>
-              <w:sdtPr>
-                <w:rPr>
-                  <w:rFonts w:ascii="Arial" w:hAnsi="Arial" w:cs="Arial"/>
-                  <w:sz w:val="20"/>
-                  <w:szCs w:val="20"/>
-                </w:rPr>
-                <w:id w:val="4266137"/>
-                <w14:checkbox>
-                  <w14:checked w14:val="1"/>
-                  <w14:checkedState w14:val="2612" w14:font="MS Gothic"/>
-                  <w14:uncheckedState w14:val="2610" w14:font="MS Gothic"/>
-                </w14:checkbox>
-              </w:sdtPr>
-              <w:sdtEndPr/>
-              <w:sdtContent>
-                <w:r>
-                  <w:rPr>
-                    <w:rFonts w:ascii="MS Gothic" w:eastAsia="MS Gothic" w:hAnsi="MS Gothic" w:cs="Arial" w:hint="eastAsia"/>
-                    <w:sz w:val="20"/>
-                    <w:szCs w:val="20"/>
-                  </w:rPr>
-                  <w:t>☒</w:t>
                 </w:r>
               </w:sdtContent>
             </w:sdt>
@@ -2222,31 +2222,10 @@
               <w:right w:val="single" w:sz="6" w:space="0" w:color="auto"/>
             </w:tcBorders>
           </w:tcPr>
-          <w:p>
-            <w:pPr>
-              <w:tabs>
-                <w:tab w:val="left" w:pos="2160"/>
-                <w:tab w:val="left" w:pos="5040"/>
-                <w:tab w:val="left" w:pos="7200"/>
-              </w:tabs>
-              <w:rPr>
-                <w:rFonts w:ascii="Arial" w:hAnsi="Arial" w:cs="Arial"/>
-                <w:i/>
-                <w:sz w:val="20"/>
-              </w:rPr>
-            </w:pPr>
-            <w:r>
-              <w:rPr>
-                <w:rFonts w:ascii="Arial" w:hAnsi="Arial" w:cs="Arial"/>
-                <w:sz w:val="20"/>
-              </w:rPr>
-              <w:t>(Include any course numbers affected by this change)</w:t>
-            </w:r>
-          </w:p>
           <w:sdt>
             <w:sdtPr>
               <w:rPr>
-                <w:rStyle w:val="Style3"/>
+                <w:i/>
               </w:rPr>
               <w:alias w:val="Summary"/>
               <w:tag w:val="Summary"/>
@@ -2258,14 +2237,6 @@
               <w15:appearance w15:val="hidden"/>
               <w:text w:multiLine="1"/>
             </w:sdtPr>
-            <w:sdtEndPr>
-              <w:rPr>
-                <w:rStyle w:val="DefaultParagraphFont"/>
-                <w:rFonts w:ascii="Arial" w:hAnsi="Arial" w:cs="Arial"/>
-                <w:i w:val="0"/>
-                <w:sz w:val="20"/>
-              </w:rPr>
-            </w:sdtEndPr>
             <w:sdtContent>
               <w:p>
                 <w:pPr>
@@ -2283,16 +2254,179 @@
                 </w:pPr>
                 <w:r>
                   <w:rPr>
-                    <w:rStyle w:val="Style3"/>
+                    <w:i/>
                   </w:rPr>
-                  <w:t>These changes will adjust the typical student schedule.  We will be adjusting and expanding our areas of emphasis and adding new courses required for all students to cover emerging technologies to meet industry need.  We are also proposing a degree application process.  To support this, we are implementing or adjusting course prerequisites to enforce entrance to our courses that are exclusive to our degree plans. We are also reviewing and improving CLOs for all courses older than three years to ensure quality of course content.</w:t>
+                  <w:t xml:space="preserve">These changes will adjust the typical student schedule.  We will be adjusting and expanding our areas of emphasis and adding new courses required for all students to cover emerging technologies to meet industry need. </w:t>
                 </w:r>
                 <w:r>
                   <w:rPr>
-                    <w:rStyle w:val="Style3"/>
+                    <w:i/>
+                  </w:rPr>
+                  <w:t xml:space="preserve">The revision to the TSS also adds a better transition strategy for students that will be pursuing a BAS upon completion of their AAS IT degree and common first year of courses. </w:t>
+                </w:r>
+                <w:r>
+                  <w:rPr>
+                    <w:i/>
                   </w:rPr>
                   <w:br/>
-                  <w:t>IS101,IS103, IS125,IS165,CS223,IS166, IS244, IS245, IS222,IS106, IS132, IS141, IS210, IS215, IS228, IS234, IS241, IS243, IS245, IS260, IS262</w:t>
+                </w:r>
+                <w:r>
+                  <w:rPr>
+                    <w:i/>
+                  </w:rPr>
+                  <w:t>We are proposing an AAS IT degree with no emphasis, retaining the Information Systems Emphasis, changing</w:t>
+                </w:r>
+                <w:r>
+                  <w:rPr>
+                    <w:i/>
+                  </w:rPr>
+                  <w:t xml:space="preserve"> the naming of the current ‘cybersecurity’ emphasis to ‘cyber defense’ and introducing ‘cyber operations’ emphasis.  This change is prompted by our NSA Center of Academic Excellence Designation as a Cyber Defense Educator and as a first step to pursue an additional, complimentary designation of Cyber Operations</w:t>
+                </w:r>
+                <w:r>
+                  <w:rPr>
+                    <w:i/>
+                  </w:rPr>
+                  <w:t xml:space="preserve"> Educator designation</w:t>
+                </w:r>
+                <w:r>
+                  <w:rPr>
+                    <w:i/>
+                  </w:rPr>
+                  <w:t xml:space="preserve">. </w:t>
+                </w:r>
+                <w:r>
+                  <w:rPr>
+                    <w:i/>
+                  </w:rPr>
+                  <w:t xml:space="preserve">This is following emerging industry needs and trends of categories within the Cybersecurity Field. </w:t>
+                </w:r>
+                <w:r>
+                  <w:rPr>
+                    <w:i/>
+                  </w:rPr>
+                  <w:br/>
+                  <w:t xml:space="preserve">To support the ability to have an emphasis free degree and the ability to add new emphasis as industry demand requires, we have instituted an elective model to the degree plan.  We </w:t>
+                </w:r>
+                <w:r>
+                  <w:rPr>
+                    <w:i/>
+                  </w:rPr>
+                  <w:t>have a gateway course and career course, IS 101 and IS102, in the first quarter that will guide students through their options in the program that will best support their career aspirations.</w:t>
+                </w:r>
+                <w:r>
+                  <w:rPr>
+                    <w:i/>
+                  </w:rPr>
+                  <w:br/>
+                </w:r>
+                <w:r>
+                  <w:rPr>
+                    <w:i/>
+                  </w:rPr>
+                  <w:t xml:space="preserve">We are also proposing </w:t>
+                </w:r>
+                <w:r>
+                  <w:rPr>
+                    <w:i/>
+                  </w:rPr>
+                  <w:t xml:space="preserve">the implementation of </w:t>
+                </w:r>
+                <w:r>
+                  <w:rPr>
+                    <w:i/>
+                  </w:rPr>
+                  <w:t xml:space="preserve">a </w:t>
+                </w:r>
+                <w:r>
+                  <w:rPr>
+                    <w:i/>
+                  </w:rPr>
+                  <w:t>program</w:t>
+                </w:r>
+                <w:r>
+                  <w:rPr>
+                    <w:i/>
+                  </w:rPr>
+                  <w:t xml:space="preserve"> application process.  To support this, we are implementing or adjusting course prerequisites to </w:t>
+                </w:r>
+                <w:r>
+                  <w:rPr>
+                    <w:i/>
+                  </w:rPr>
+                  <w:t>restrict</w:t>
+                </w:r>
+                <w:r>
+                  <w:rPr>
+                    <w:i/>
+                  </w:rPr>
+                  <w:t xml:space="preserve"> entrance to our courses that are exclusive to our degree plans.</w:t>
+                </w:r>
+                <w:r>
+                  <w:rPr>
+                    <w:i/>
+                  </w:rPr>
+                  <w:t xml:space="preserve">  We have support from our advisory board to implement this, but none of the CGRC paperwork or processes have a method to review or approve this process.  We will model it on other programs at SFCC and SCC to provide equitable and optimal student recruitment and admission to our program.</w:t>
+                </w:r>
+                <w:r>
+                  <w:rPr>
+                    <w:i/>
+                  </w:rPr>
+                  <w:br/>
+                </w:r>
+                <w:r>
+                  <w:rPr>
+                    <w:i/>
+                  </w:rPr>
+                  <w:t>We are reviewing and improving CLOs for all courses to ensure quality of course content</w:t>
+                </w:r>
+                <w:r>
+                  <w:rPr>
+                    <w:i/>
+                  </w:rPr>
+                  <w:t>. We</w:t>
+                </w:r>
+                <w:r>
+                  <w:rPr>
+                    <w:i/>
+                  </w:rPr>
+                  <w:t xml:space="preserve"> have included CLOs changes for some courses to ensure consistency in the formatting for all courses.</w:t>
+                </w:r>
+                <w:r>
+                  <w:rPr>
+                    <w:i/>
+                  </w:rPr>
+                  <w:t xml:space="preserve"> CLO and/or Catalog Updates </w:t>
+                </w:r>
+                <w:r>
+                  <w:rPr>
+                    <w:i/>
+                  </w:rPr>
+                  <w:t>CS223, IS101, IS102, IS103, IS106, IS125, IS132, IS165, IS244, IS245, IS210,  IS228, IS234,</w:t>
+                </w:r>
+                <w:r>
+                  <w:rPr>
+                    <w:i/>
+                  </w:rPr>
+                  <w:t xml:space="preserve"> IS244</w:t>
+                </w:r>
+                <w:r>
+                  <w:rPr>
+                    <w:i/>
+                  </w:rPr>
+                  <w:t xml:space="preserve"> IS245, IS260, IS262</w:t>
+                </w:r>
+                <w:r>
+                  <w:rPr>
+                    <w:i/>
+                  </w:rPr>
+                  <w:t>.</w:t>
+                </w:r>
+                <w:r>
+                  <w:rPr>
+                    <w:i/>
+                  </w:rPr>
+                  <w:br/>
+                  <w:t>New courses IS166 Mobile Computing and Wireless Security,  IS215 Operation Systems, IS222 Secure Cloud Computing, IS288 Cooperative Education Work Experience (No Seminar)</w:t>
                 </w:r>
               </w:p>
             </w:sdtContent>
@@ -2319,6 +2453,7 @@
           <w:b/>
           <w:sz w:val="20"/>
         </w:rPr>
+        <w:lastRenderedPageBreak/>
         <w:t>I</w:t>
       </w:r>
       <w:r>
@@ -2377,7 +2512,43 @@
             <w:rPr>
               <w:rStyle w:val="Style4"/>
             </w:rPr>
-            <w:t xml:space="preserve">The primary rationale and motivation for these changes are inspired by a growing program, NSA Center of Academic Excellence designation, advisory board input during our most recent revisions and the desire to update our program looking forward to emerging technologies. </w:t>
+            <w:t>The primary rationale and motivation for these changes are inspired by a growing program, NSA Center of Academic Excellence designation</w:t>
+          </w:r>
+          <w:r>
+            <w:rPr>
+              <w:rStyle w:val="Style4"/>
+            </w:rPr>
+            <w:t xml:space="preserve"> requirements</w:t>
+          </w:r>
+          <w:r>
+            <w:rPr>
+              <w:rStyle w:val="Style4"/>
+            </w:rPr>
+            <w:t>, advisory board input during our most recent revisions and the desire to update our program looking forward to emerging technologies.</w:t>
+          </w:r>
+          <w:r>
+            <w:rPr>
+              <w:rStyle w:val="Style4"/>
+            </w:rPr>
+            <w:t xml:space="preserve">  This will expand and improve our offerings in Information Technology, Information Systems and Cybersecurity</w:t>
+          </w:r>
+          <w:r>
+            <w:rPr>
+              <w:rStyle w:val="Style4"/>
+            </w:rPr>
+            <w:t>.  The changes add student flexibility and the ability to more rapidly add areas of emphasis to accommodate a perpetually changing, high demand industry</w:t>
+          </w:r>
+          <w:r>
+            <w:rPr>
+              <w:rStyle w:val="Style4"/>
+            </w:rPr>
+            <w:t>.</w:t>
+          </w:r>
+          <w:r>
+            <w:rPr>
+              <w:rStyle w:val="Style4"/>
+            </w:rPr>
+            <w:t xml:space="preserve"> </w:t>
           </w:r>
         </w:sdtContent>
       </w:sdt>
@@ -3466,53 +3637,7 @@
         <w:sz w:val="20"/>
         <w:szCs w:val="20"/>
       </w:rPr>
-      <w:t>SBCTC______</w:t>
-    </w:r>
-    <w:proofErr w:type="gramStart"/>
-    <w:r>
-      <w:rPr>
-        <w:color w:val="808080" w:themeColor="background1" w:themeShade="80"/>
-        <w:sz w:val="20"/>
-        <w:szCs w:val="20"/>
-      </w:rPr>
-      <w:t xml:space="preserve">_  </w:t>
-    </w:r>
-    <w:proofErr w:type="spellStart"/>
-    <w:r>
-      <w:rPr>
-        <w:color w:val="808080" w:themeColor="background1" w:themeShade="80"/>
-        <w:sz w:val="20"/>
-        <w:szCs w:val="20"/>
-      </w:rPr>
-      <w:t>iCat</w:t>
-    </w:r>
-    <w:proofErr w:type="spellEnd"/>
-    <w:proofErr w:type="gramEnd"/>
-    <w:r>
-      <w:rPr>
-        <w:color w:val="808080" w:themeColor="background1" w:themeShade="80"/>
-        <w:sz w:val="20"/>
-        <w:szCs w:val="20"/>
-      </w:rPr>
-      <w:t xml:space="preserve">_______  </w:t>
-    </w:r>
-    <w:proofErr w:type="spellStart"/>
-    <w:r>
-      <w:rPr>
-        <w:color w:val="808080" w:themeColor="background1" w:themeShade="80"/>
-        <w:sz w:val="20"/>
-        <w:szCs w:val="20"/>
-      </w:rPr>
-      <w:t>CtcLink</w:t>
-    </w:r>
-    <w:proofErr w:type="spellEnd"/>
-    <w:r>
-      <w:rPr>
-        <w:color w:val="808080" w:themeColor="background1" w:themeShade="80"/>
-        <w:sz w:val="20"/>
-        <w:szCs w:val="20"/>
-      </w:rPr>
-      <w:t>_______  Vets_______  CB________</w:t>
+      <w:t>SBCTC_______  iCat_______  CtcLink_______  Vets_______  CB________</w:t>
     </w:r>
     <w:r>
       <w:rPr>
@@ -5133,7 +5258,7 @@
 </file>
 
 <file path=customXml/itemProps1.xml><?xml version="1.0" encoding="utf-8"?>
-<ds:datastoreItem xmlns:ds="http://schemas.openxmlformats.org/officeDocument/2006/customXml" ds:itemID="{0CAD4F92-AE2E-44C8-A2E3-3AA0FD2367E5}">
+<ds:datastoreItem xmlns:ds="http://schemas.openxmlformats.org/officeDocument/2006/customXml" ds:itemID="{3A3F5D9D-D858-4AE1-B5DF-AAB6DC2FFA23}">
   <ds:schemaRefs>
     <ds:schemaRef ds:uri="http://schemas.openxmlformats.org/officeDocument/2006/bibliography"/>
   </ds:schemaRefs>

</xml_diff>